<commit_message>
add timer and countdown
</commit_message>
<xml_diff>
--- a/sourse/Документ Microsoft Word.docx
+++ b/sourse/Документ Microsoft Word.docx
@@ -314,10 +314,7 @@
         <w:t>watch</w:t>
       </w:r>
       <w:r>
-        <w:t xml:space="preserve"> ."</w:t>
-      </w:r>
-      <w:r>
-        <w:t xml:space="preserve"> </w:t>
+        <w:t xml:space="preserve"> ." </w:t>
       </w:r>
       <w:r>
         <w:t>добавляем</w:t>
@@ -415,6 +412,190 @@
         <w:t>команда запуска предпроцессора</w:t>
       </w:r>
     </w:p>
+    <w:p/>
+    <w:p>
+      <w:pPr>
+        <w:rPr>
+          <w:b/>
+          <w:bCs/>
+          <w:sz w:val="32"/>
+          <w:szCs w:val="32"/>
+        </w:rPr>
+      </w:pPr>
+      <w:r>
+        <w:rPr>
+          <w:b/>
+          <w:bCs/>
+          <w:sz w:val="32"/>
+          <w:szCs w:val="32"/>
+        </w:rPr>
+        <w:t>Модули:</w:t>
+      </w:r>
+    </w:p>
+    <w:p>
+      <w:pPr>
+        <w:pStyle w:val="a5"/>
+        <w:numPr>
+          <w:ilvl w:val="0"/>
+          <w:numId w:val="1"/>
+        </w:numPr>
+      </w:pPr>
+      <w:r>
+        <w:t>Меню бургер</w:t>
+      </w:r>
+    </w:p>
+    <w:p>
+      <w:pPr>
+        <w:pStyle w:val="a5"/>
+        <w:numPr>
+          <w:ilvl w:val="0"/>
+          <w:numId w:val="1"/>
+        </w:numPr>
+      </w:pPr>
+      <w:r>
+        <w:t xml:space="preserve">Плавный </w:t>
+      </w:r>
+      <w:proofErr w:type="spellStart"/>
+      <w:r>
+        <w:t>скрол</w:t>
+      </w:r>
+      <w:proofErr w:type="spellEnd"/>
+      <w:r>
+        <w:t xml:space="preserve"> к якорям (</w:t>
+      </w:r>
+      <w:r>
+        <w:rPr>
+          <w:lang w:val="en-US"/>
+        </w:rPr>
+        <w:t>id</w:t>
+      </w:r>
+      <w:r>
+        <w:t>)</w:t>
+      </w:r>
+    </w:p>
+    <w:p>
+      <w:pPr>
+        <w:pStyle w:val="a5"/>
+        <w:numPr>
+          <w:ilvl w:val="0"/>
+          <w:numId w:val="1"/>
+        </w:numPr>
+      </w:pPr>
+      <w:r>
+        <w:t xml:space="preserve">Подложка под </w:t>
+      </w:r>
+      <w:r>
+        <w:rPr>
+          <w:lang w:val="en-US"/>
+        </w:rPr>
+        <w:t>header</w:t>
+      </w:r>
+      <w:r>
+        <w:t xml:space="preserve"> </w:t>
+      </w:r>
+      <w:r>
+        <w:t xml:space="preserve">при </w:t>
+      </w:r>
+      <w:proofErr w:type="spellStart"/>
+      <w:r>
+        <w:t>скроле</w:t>
+      </w:r>
+      <w:proofErr w:type="spellEnd"/>
+    </w:p>
+    <w:p>
+      <w:pPr>
+        <w:pStyle w:val="a5"/>
+        <w:numPr>
+          <w:ilvl w:val="0"/>
+          <w:numId w:val="1"/>
+        </w:numPr>
+      </w:pPr>
+      <w:r>
+        <w:t xml:space="preserve">Таймер обратного отсчета </w:t>
+      </w:r>
+      <w:r>
+        <w:rPr>
+          <w:lang w:val="en-US"/>
+        </w:rPr>
+        <w:t>timer</w:t>
+      </w:r>
+      <w:r>
+        <w:t xml:space="preserve"> </w:t>
+      </w:r>
+      <w:r>
+        <w:t xml:space="preserve">(в аргумент передать при вызове количество </w:t>
+      </w:r>
+      <w:proofErr w:type="spellStart"/>
+      <w:r>
+        <w:t>милисекунд</w:t>
+      </w:r>
+      <w:proofErr w:type="spellEnd"/>
+      <w:r>
+        <w:t xml:space="preserve"> до конечной </w:t>
+      </w:r>
+      <w:proofErr w:type="gramStart"/>
+      <w:r>
+        <w:t>даты</w:t>
+      </w:r>
+      <w:r>
+        <w:t xml:space="preserve">)  </w:t>
+      </w:r>
+      <w:r>
+        <w:t>https://www.youtube.com/watch?v=J1fYmo8K17A</w:t>
+      </w:r>
+      <w:proofErr w:type="gramEnd"/>
+    </w:p>
+    <w:p>
+      <w:pPr>
+        <w:pStyle w:val="a5"/>
+        <w:numPr>
+          <w:ilvl w:val="0"/>
+          <w:numId w:val="1"/>
+        </w:numPr>
+      </w:pPr>
+      <w:r>
+        <w:t>Таймер обратного отсчета</w:t>
+      </w:r>
+      <w:r>
+        <w:t xml:space="preserve"> </w:t>
+      </w:r>
+      <w:r>
+        <w:rPr>
+          <w:lang w:val="en-US"/>
+        </w:rPr>
+        <w:t>countdown</w:t>
+      </w:r>
+      <w:r>
+        <w:t xml:space="preserve"> (в аргументы передать класс таймера и конечную дату, можно вызывать несколько раз)</w:t>
+      </w:r>
+      <w:r>
+        <w:t xml:space="preserve"> </w:t>
+      </w:r>
+      <w:r>
+        <w:t>https://www.youtube.com/watch?v=J1fYmo8K17A</w:t>
+      </w:r>
+    </w:p>
+    <w:p>
+      <w:pPr>
+        <w:pStyle w:val="a5"/>
+        <w:numPr>
+          <w:ilvl w:val="0"/>
+          <w:numId w:val="1"/>
+        </w:numPr>
+      </w:pPr>
+    </w:p>
+    <w:p>
+      <w:pPr>
+        <w:rPr>
+          <w:b/>
+          <w:bCs/>
+          <w:sz w:val="32"/>
+          <w:szCs w:val="32"/>
+        </w:rPr>
+      </w:pPr>
+    </w:p>
+    <w:p/>
+    <w:p/>
     <w:p/>
     <w:sectPr>
       <w:pgSz w:w="11906" w:h="16838"/>
@@ -944,6 +1125,7 @@
   <w:style w:type="paragraph" w:default="1" w:styleId="a">
     <w:name w:val="Normal"/>
     <w:qFormat/>
+    <w:rsid w:val="009F223A"/>
   </w:style>
   <w:style w:type="character" w:default="1" w:styleId="a0">
     <w:name w:val="Default Paragraph Font"/>

</xml_diff>